<commit_message>
cetak kedua pdh dp2nt16
</commit_message>
<xml_diff>
--- a/10. PDH DP 2N16(ABU ABU T16(UNGU)/Setting Baju (Hal depan) F4 PDH.docx
+++ b/10. PDH DP 2N16(ABU ABU T16(UNGU)/Setting Baju (Hal depan) F4 PDH.docx
@@ -157,7 +157,7 @@
                 <w:sz w:val="44"/>
                 <w:szCs w:val="18"/>
               </w:rPr>
-              <w:t>C1</w:t>
+              <w:t>C21</w:t>
             </w:r>
             <w:r>
               <w:rPr>
@@ -188,6 +188,7 @@
                 <w:lang w:val="en-US"/>
               </w:rPr>
             </w:pPr>
+            <w:proofErr w:type="spellStart"/>
             <w:r>
               <w:rPr>
                 <w:rFonts w:ascii="Source Sans Pro" w:hAnsi="Source Sans Pro"/>
@@ -195,8 +196,69 @@
                 <w:szCs w:val="17"/>
                 <w:lang w:val="en-US"/>
               </w:rPr>
-              <w:t>Praktisi Seragam Dinas 30 Tahun</w:t>
-            </w:r>
+              <w:t>Praktisi</w:t>
+            </w:r>
+            <w:proofErr w:type="spellEnd"/>
+            <w:r>
+              <w:rPr>
+                <w:rFonts w:ascii="Source Sans Pro" w:hAnsi="Source Sans Pro"/>
+                <w:sz w:val="17"/>
+                <w:szCs w:val="17"/>
+                <w:lang w:val="en-US"/>
+              </w:rPr>
+              <w:t xml:space="preserve"> </w:t>
+            </w:r>
+            <w:proofErr w:type="spellStart"/>
+            <w:r>
+              <w:rPr>
+                <w:rFonts w:ascii="Source Sans Pro" w:hAnsi="Source Sans Pro"/>
+                <w:sz w:val="17"/>
+                <w:szCs w:val="17"/>
+                <w:lang w:val="en-US"/>
+              </w:rPr>
+              <w:t>Seragam</w:t>
+            </w:r>
+            <w:proofErr w:type="spellEnd"/>
+            <w:r>
+              <w:rPr>
+                <w:rFonts w:ascii="Source Sans Pro" w:hAnsi="Source Sans Pro"/>
+                <w:sz w:val="17"/>
+                <w:szCs w:val="17"/>
+                <w:lang w:val="en-US"/>
+              </w:rPr>
+              <w:t xml:space="preserve"> </w:t>
+            </w:r>
+            <w:proofErr w:type="spellStart"/>
+            <w:r>
+              <w:rPr>
+                <w:rFonts w:ascii="Source Sans Pro" w:hAnsi="Source Sans Pro"/>
+                <w:sz w:val="17"/>
+                <w:szCs w:val="17"/>
+                <w:lang w:val="en-US"/>
+              </w:rPr>
+              <w:t>Dinas</w:t>
+            </w:r>
+            <w:proofErr w:type="spellEnd"/>
+            <w:r>
+              <w:rPr>
+                <w:rFonts w:ascii="Source Sans Pro" w:hAnsi="Source Sans Pro"/>
+                <w:sz w:val="17"/>
+                <w:szCs w:val="17"/>
+                <w:lang w:val="en-US"/>
+              </w:rPr>
+              <w:t xml:space="preserve"> 30 </w:t>
+            </w:r>
+            <w:proofErr w:type="spellStart"/>
+            <w:r>
+              <w:rPr>
+                <w:rFonts w:ascii="Source Sans Pro" w:hAnsi="Source Sans Pro"/>
+                <w:sz w:val="17"/>
+                <w:szCs w:val="17"/>
+                <w:lang w:val="en-US"/>
+              </w:rPr>
+              <w:t>Tahun</w:t>
+            </w:r>
+            <w:proofErr w:type="spellEnd"/>
           </w:p>
           <w:p>
             <w:pPr>
@@ -329,7 +391,7 @@
                 <w:noProof/>
                 <w:sz w:val="28"/>
               </w:rPr>
-              <w:t>EFRAIN</w:t>
+              <w:t>MUHAMMAD NURUDDIN</w:t>
             </w:r>
             <w:r>
               <w:rPr>
@@ -399,7 +461,7 @@
                 <w:szCs w:val="28"/>
                 <w:lang w:val="en-US"/>
               </w:rPr>
-              <w:t>40</w:t>
+              <w:t>43</w:t>
             </w:r>
             <w:r>
               <w:rPr>
@@ -457,7 +519,7 @@
                 <w:szCs w:val="28"/>
                 <w:lang w:val="en-US"/>
               </w:rPr>
-              <w:t>54</w:t>
+              <w:t>59</w:t>
             </w:r>
             <w:r>
               <w:rPr>
@@ -486,6 +548,12 @@
                 <w:lang w:val="en-US"/>
               </w:rPr>
               <w:tab/>
+            </w:r>
+            <w:proofErr w:type="gramStart"/>
+            <w:r>
+              <w:rPr>
+                <w:lang w:val="en-US"/>
+              </w:rPr>
               <w:t>Topi</w:t>
             </w:r>
             <w:r>
@@ -495,7 +563,14 @@
               <w:rPr>
                 <w:lang w:val="en-US"/>
               </w:rPr>
-              <w:t xml:space="preserve">: </w:t>
+              <w:t>:</w:t>
+            </w:r>
+            <w:proofErr w:type="gramEnd"/>
+            <w:r>
+              <w:rPr>
+                <w:lang w:val="en-US"/>
+              </w:rPr>
+              <w:t xml:space="preserve"> </w:t>
             </w:r>
             <w:r>
               <w:rPr>
@@ -528,7 +603,7 @@
                 <w:szCs w:val="28"/>
                 <w:lang w:val="en-US"/>
               </w:rPr>
-              <w:t>M</w:t>
+              <w:t>XL</w:t>
             </w:r>
             <w:r>
               <w:rPr>
@@ -697,6 +772,7 @@
                 <w:lang w:val="en-US"/>
               </w:rPr>
             </w:pPr>
+            <w:proofErr w:type="spellStart"/>
             <w:r>
               <w:rPr>
                 <w:sz w:val="20"/>
@@ -705,6 +781,7 @@
               </w:rPr>
               <w:t>Uk</w:t>
             </w:r>
+            <w:proofErr w:type="spellEnd"/>
             <w:r>
               <w:rPr>
                 <w:sz w:val="20"/>
@@ -764,7 +841,7 @@
                 <w:sz w:val="30"/>
                 <w:szCs w:val="30"/>
               </w:rPr>
-              <w:t>45</w:t>
+              <w:t>48</w:t>
             </w:r>
             <w:r>
               <w:rPr>
@@ -873,7 +950,7 @@
                 <w:szCs w:val="30"/>
                 <w:lang w:val="en-US"/>
               </w:rPr>
-              <w:t>17</w:t>
+              <w:t>19</w:t>
             </w:r>
             <w:r>
               <w:rPr>
@@ -928,7 +1005,7 @@
                 <w:szCs w:val="30"/>
                 <w:lang w:val="en-US"/>
               </w:rPr>
-              <w:t>26</w:t>
+              <w:t>30</w:t>
             </w:r>
             <w:r>
               <w:rPr>
@@ -983,7 +1060,7 @@
                 <w:szCs w:val="30"/>
                 <w:lang w:val="en-US"/>
               </w:rPr>
-              <w:t>24</w:t>
+              <w:t>28</w:t>
             </w:r>
             <w:r>
               <w:rPr>
@@ -1038,7 +1115,7 @@
                 <w:szCs w:val="30"/>
                 <w:lang w:val="en-US"/>
               </w:rPr>
-              <w:t>27</w:t>
+              <w:t>30</w:t>
             </w:r>
             <w:r>
               <w:rPr>
@@ -1093,7 +1170,7 @@
                 <w:szCs w:val="30"/>
                 <w:lang w:val="en-US"/>
               </w:rPr>
-              <w:t>70</w:t>
+              <w:t>71</w:t>
             </w:r>
             <w:r>
               <w:rPr>
@@ -1148,7 +1225,7 @@
                 <w:szCs w:val="30"/>
                 <w:lang w:val="en-US"/>
               </w:rPr>
-              <w:t>38</w:t>
+              <w:t>44</w:t>
             </w:r>
             <w:r>
               <w:rPr>
@@ -1187,14 +1264,52 @@
               </w:rPr>
               <w:tab/>
             </w:r>
+            <w:proofErr w:type="spellStart"/>
             <w:r>
               <w:rPr>
                 <w:sz w:val="20"/>
                 <w:szCs w:val="32"/>
                 <w:lang w:val="en-US"/>
               </w:rPr>
-              <w:t>Krah dalam hitam</w:t>
-            </w:r>
+              <w:t>Krah</w:t>
+            </w:r>
+            <w:proofErr w:type="spellEnd"/>
+            <w:r>
+              <w:rPr>
+                <w:sz w:val="20"/>
+                <w:szCs w:val="32"/>
+                <w:lang w:val="en-US"/>
+              </w:rPr>
+              <w:t xml:space="preserve"> </w:t>
+            </w:r>
+            <w:proofErr w:type="spellStart"/>
+            <w:r>
+              <w:rPr>
+                <w:sz w:val="20"/>
+                <w:szCs w:val="32"/>
+                <w:lang w:val="en-US"/>
+              </w:rPr>
+              <w:t>dalam</w:t>
+            </w:r>
+            <w:proofErr w:type="spellEnd"/>
+            <w:r>
+              <w:rPr>
+                <w:sz w:val="20"/>
+                <w:szCs w:val="32"/>
+                <w:lang w:val="en-US"/>
+              </w:rPr>
+              <w:t xml:space="preserve"> </w:t>
+            </w:r>
+            <w:proofErr w:type="spellStart"/>
+            <w:r>
+              <w:rPr>
+                <w:sz w:val="20"/>
+                <w:szCs w:val="32"/>
+                <w:lang w:val="en-US"/>
+              </w:rPr>
+              <w:t>hitam</w:t>
+            </w:r>
+            <w:proofErr w:type="spellEnd"/>
           </w:p>
           <w:p>
             <w:pPr>
@@ -1338,7 +1453,7 @@
                 <w:sz w:val="44"/>
                 <w:szCs w:val="18"/>
               </w:rPr>
-              <w:t>C1</w:t>
+              <w:t>C21</w:t>
             </w:r>
             <w:r>
               <w:rPr>
@@ -1369,6 +1484,7 @@
                 <w:lang w:val="en-US"/>
               </w:rPr>
             </w:pPr>
+            <w:proofErr w:type="spellStart"/>
             <w:r>
               <w:rPr>
                 <w:rFonts w:ascii="Source Sans Pro" w:hAnsi="Source Sans Pro"/>
@@ -1376,8 +1492,69 @@
                 <w:szCs w:val="17"/>
                 <w:lang w:val="en-US"/>
               </w:rPr>
-              <w:t>Praktisi Seragam Dinas 30 Tahun</w:t>
-            </w:r>
+              <w:t>Praktisi</w:t>
+            </w:r>
+            <w:proofErr w:type="spellEnd"/>
+            <w:r>
+              <w:rPr>
+                <w:rFonts w:ascii="Source Sans Pro" w:hAnsi="Source Sans Pro"/>
+                <w:sz w:val="17"/>
+                <w:szCs w:val="17"/>
+                <w:lang w:val="en-US"/>
+              </w:rPr>
+              <w:t xml:space="preserve"> </w:t>
+            </w:r>
+            <w:proofErr w:type="spellStart"/>
+            <w:r>
+              <w:rPr>
+                <w:rFonts w:ascii="Source Sans Pro" w:hAnsi="Source Sans Pro"/>
+                <w:sz w:val="17"/>
+                <w:szCs w:val="17"/>
+                <w:lang w:val="en-US"/>
+              </w:rPr>
+              <w:t>Seragam</w:t>
+            </w:r>
+            <w:proofErr w:type="spellEnd"/>
+            <w:r>
+              <w:rPr>
+                <w:rFonts w:ascii="Source Sans Pro" w:hAnsi="Source Sans Pro"/>
+                <w:sz w:val="17"/>
+                <w:szCs w:val="17"/>
+                <w:lang w:val="en-US"/>
+              </w:rPr>
+              <w:t xml:space="preserve"> </w:t>
+            </w:r>
+            <w:proofErr w:type="spellStart"/>
+            <w:r>
+              <w:rPr>
+                <w:rFonts w:ascii="Source Sans Pro" w:hAnsi="Source Sans Pro"/>
+                <w:sz w:val="17"/>
+                <w:szCs w:val="17"/>
+                <w:lang w:val="en-US"/>
+              </w:rPr>
+              <w:t>Dinas</w:t>
+            </w:r>
+            <w:proofErr w:type="spellEnd"/>
+            <w:r>
+              <w:rPr>
+                <w:rFonts w:ascii="Source Sans Pro" w:hAnsi="Source Sans Pro"/>
+                <w:sz w:val="17"/>
+                <w:szCs w:val="17"/>
+                <w:lang w:val="en-US"/>
+              </w:rPr>
+              <w:t xml:space="preserve"> 30 </w:t>
+            </w:r>
+            <w:proofErr w:type="spellStart"/>
+            <w:r>
+              <w:rPr>
+                <w:rFonts w:ascii="Source Sans Pro" w:hAnsi="Source Sans Pro"/>
+                <w:sz w:val="17"/>
+                <w:szCs w:val="17"/>
+                <w:lang w:val="en-US"/>
+              </w:rPr>
+              <w:t>Tahun</w:t>
+            </w:r>
+            <w:proofErr w:type="spellEnd"/>
           </w:p>
           <w:p>
             <w:pPr>
@@ -1510,7 +1687,7 @@
                 <w:noProof/>
                 <w:sz w:val="28"/>
               </w:rPr>
-              <w:t>EFRAIN</w:t>
+              <w:t>MUHAMMAD NURUDDIN</w:t>
             </w:r>
             <w:r>
               <w:rPr>
@@ -1580,7 +1757,7 @@
                 <w:szCs w:val="28"/>
                 <w:lang w:val="en-US"/>
               </w:rPr>
-              <w:t>40</w:t>
+              <w:t>43</w:t>
             </w:r>
             <w:r>
               <w:rPr>
@@ -1638,7 +1815,7 @@
                 <w:szCs w:val="28"/>
                 <w:lang w:val="en-US"/>
               </w:rPr>
-              <w:t>54</w:t>
+              <w:t>59</w:t>
             </w:r>
             <w:r>
               <w:rPr>
@@ -1667,6 +1844,12 @@
                 <w:lang w:val="en-US"/>
               </w:rPr>
               <w:tab/>
+            </w:r>
+            <w:proofErr w:type="gramStart"/>
+            <w:r>
+              <w:rPr>
+                <w:lang w:val="en-US"/>
+              </w:rPr>
               <w:t>Topi</w:t>
             </w:r>
             <w:r>
@@ -1676,7 +1859,14 @@
               <w:rPr>
                 <w:lang w:val="en-US"/>
               </w:rPr>
-              <w:t xml:space="preserve">: </w:t>
+              <w:t>:</w:t>
+            </w:r>
+            <w:proofErr w:type="gramEnd"/>
+            <w:r>
+              <w:rPr>
+                <w:lang w:val="en-US"/>
+              </w:rPr>
+              <w:t xml:space="preserve"> </w:t>
             </w:r>
             <w:r>
               <w:rPr>
@@ -1709,7 +1899,7 @@
                 <w:szCs w:val="28"/>
                 <w:lang w:val="en-US"/>
               </w:rPr>
-              <w:t>M</w:t>
+              <w:t>XL</w:t>
             </w:r>
             <w:r>
               <w:rPr>
@@ -1878,6 +2068,7 @@
                 <w:lang w:val="en-US"/>
               </w:rPr>
             </w:pPr>
+            <w:proofErr w:type="spellStart"/>
             <w:r>
               <w:rPr>
                 <w:sz w:val="20"/>
@@ -1886,6 +2077,7 @@
               </w:rPr>
               <w:t>Uk</w:t>
             </w:r>
+            <w:proofErr w:type="spellEnd"/>
             <w:r>
               <w:rPr>
                 <w:sz w:val="20"/>
@@ -1945,7 +2137,7 @@
                 <w:sz w:val="30"/>
                 <w:szCs w:val="30"/>
               </w:rPr>
-              <w:t>45</w:t>
+              <w:t>48</w:t>
             </w:r>
             <w:r>
               <w:rPr>
@@ -2054,7 +2246,7 @@
                 <w:szCs w:val="30"/>
                 <w:lang w:val="en-US"/>
               </w:rPr>
-              <w:t>17</w:t>
+              <w:t>19</w:t>
             </w:r>
             <w:r>
               <w:rPr>
@@ -2109,7 +2301,7 @@
                 <w:szCs w:val="30"/>
                 <w:lang w:val="en-US"/>
               </w:rPr>
-              <w:t>26</w:t>
+              <w:t>30</w:t>
             </w:r>
             <w:r>
               <w:rPr>
@@ -2164,7 +2356,7 @@
                 <w:szCs w:val="30"/>
                 <w:lang w:val="en-US"/>
               </w:rPr>
-              <w:t>24</w:t>
+              <w:t>28</w:t>
             </w:r>
             <w:r>
               <w:rPr>
@@ -2219,7 +2411,7 @@
                 <w:szCs w:val="30"/>
                 <w:lang w:val="en-US"/>
               </w:rPr>
-              <w:t>27</w:t>
+              <w:t>30</w:t>
             </w:r>
             <w:r>
               <w:rPr>
@@ -2274,7 +2466,7 @@
                 <w:szCs w:val="30"/>
                 <w:lang w:val="en-US"/>
               </w:rPr>
-              <w:t>70</w:t>
+              <w:t>71</w:t>
             </w:r>
             <w:r>
               <w:rPr>
@@ -2329,7 +2521,7 @@
                 <w:szCs w:val="30"/>
                 <w:lang w:val="en-US"/>
               </w:rPr>
-              <w:t>38</w:t>
+              <w:t>44</w:t>
             </w:r>
             <w:r>
               <w:rPr>
@@ -2356,14 +2548,52 @@
               <w:tab/>
               <w:t xml:space="preserve">        </w:t>
             </w:r>
+            <w:proofErr w:type="spellStart"/>
             <w:r>
               <w:rPr>
                 <w:sz w:val="20"/>
                 <w:szCs w:val="32"/>
                 <w:lang w:val="en-US"/>
               </w:rPr>
-              <w:t>Krah dalam hitam</w:t>
-            </w:r>
+              <w:t>Krah</w:t>
+            </w:r>
+            <w:proofErr w:type="spellEnd"/>
+            <w:r>
+              <w:rPr>
+                <w:sz w:val="20"/>
+                <w:szCs w:val="32"/>
+                <w:lang w:val="en-US"/>
+              </w:rPr>
+              <w:t xml:space="preserve"> </w:t>
+            </w:r>
+            <w:proofErr w:type="spellStart"/>
+            <w:r>
+              <w:rPr>
+                <w:sz w:val="20"/>
+                <w:szCs w:val="32"/>
+                <w:lang w:val="en-US"/>
+              </w:rPr>
+              <w:t>dalam</w:t>
+            </w:r>
+            <w:proofErr w:type="spellEnd"/>
+            <w:r>
+              <w:rPr>
+                <w:sz w:val="20"/>
+                <w:szCs w:val="32"/>
+                <w:lang w:val="en-US"/>
+              </w:rPr>
+              <w:t xml:space="preserve"> </w:t>
+            </w:r>
+            <w:proofErr w:type="spellStart"/>
+            <w:r>
+              <w:rPr>
+                <w:sz w:val="20"/>
+                <w:szCs w:val="32"/>
+                <w:lang w:val="en-US"/>
+              </w:rPr>
+              <w:t>hitam</w:t>
+            </w:r>
+            <w:proofErr w:type="spellEnd"/>
           </w:p>
         </w:tc>
       </w:tr>
@@ -2427,6 +2657,99 @@
     </w:p>
   </w:footnote>
 </w:footnotes>
+</file>
+
+<file path=word/recipientData.xml><?xml version="1.0" encoding="utf-8"?>
+<wne:recipients xmlns:wpc="http://schemas.microsoft.com/office/word/2010/wordprocessingCanvas" xmlns:cx="http://schemas.microsoft.com/office/drawing/2014/chartex" xmlns:cx1="http://schemas.microsoft.com/office/drawing/2015/9/8/chartex" xmlns:cx2="http://schemas.microsoft.com/office/drawing/2015/10/21/chartex" xmlns:cx3="http://schemas.microsoft.com/office/drawing/2016/5/9/chartex" xmlns:cx4="http://schemas.microsoft.com/office/drawing/2016/5/10/chartex" xmlns:cx5="http://schemas.microsoft.com/office/drawing/2016/5/11/chartex" xmlns:cx6="http://schemas.microsoft.com/office/drawing/2016/5/12/chartex" xmlns:cx7="http://schemas.microsoft.com/office/drawing/2016/5/13/chartex" xmlns:cx8="http://schemas.microsoft.com/office/drawing/2016/5/14/chartex" xmlns:mc="http://schemas.openxmlformats.org/markup-compatibility/2006" xmlns:aink="http://schemas.microsoft.com/office/drawing/2016/ink" xmlns:am3d="http://schemas.microsoft.com/office/drawing/2017/model3d" xmlns:o="urn:schemas-microsoft-com:office:office" xmlns:r="http://schemas.openxmlformats.org/officeDocument/2006/relationships" xmlns:m="http://schemas.openxmlformats.org/officeDocument/2006/math" xmlns:v="urn:schemas-microsoft-com:vml" xmlns:wp14="http://schemas.microsoft.com/office/word/2010/wordprocessingDrawing" xmlns:wp="http://schemas.openxmlformats.org/drawingml/2006/wordprocessingDrawing" xmlns:w10="urn:schemas-microsoft-com:office:word" xmlns:w="http://schemas.openxmlformats.org/wordprocessingml/2006/main" xmlns:w14="http://schemas.microsoft.com/office/word/2010/wordml" xmlns:w15="http://schemas.microsoft.com/office/word/2012/wordml" xmlns:w16cex="http://schemas.microsoft.com/office/word/2018/wordml/cex" xmlns:w16cid="http://schemas.microsoft.com/office/word/2016/wordml/cid" xmlns:w16="http://schemas.microsoft.com/office/word/2018/wordml" xmlns:w16se="http://schemas.microsoft.com/office/word/2015/wordml/symex" xmlns:wpg="http://schemas.microsoft.com/office/word/2010/wordprocessingGroup" xmlns:wpi="http://schemas.microsoft.com/office/word/2010/wordprocessingInk" xmlns:wne="http://schemas.microsoft.com/office/word/2006/wordml" xmlns:wps="http://schemas.microsoft.com/office/word/2010/wordprocessingShape" mc:Ignorable="w14 w15 w16se w16cid w16 w16cex wp14">
+  <wne:recipientData>
+    <wne:active wne:val="1"/>
+    <wne:hash wne:val="-432791318"/>
+  </wne:recipientData>
+  <wne:recipientData>
+    <wne:active wne:val="1"/>
+    <wne:hash wne:val="-1956374858"/>
+  </wne:recipientData>
+  <wne:recipientData>
+    <wne:active wne:val="1"/>
+    <wne:hash wne:val="617692812"/>
+  </wne:recipientData>
+  <wne:recipientData>
+    <wne:active wne:val="1"/>
+    <wne:hash wne:val="-1804899621"/>
+  </wne:recipientData>
+  <wne:recipientData>
+    <wne:active wne:val="1"/>
+    <wne:hash wne:val="1790758534"/>
+  </wne:recipientData>
+  <wne:recipientData>
+    <wne:active wne:val="1"/>
+    <wne:hash wne:val="736858884"/>
+  </wne:recipientData>
+  <wne:recipientData>
+    <wne:active wne:val="1"/>
+    <wne:hash wne:val="135846272"/>
+  </wne:recipientData>
+  <wne:recipientData>
+    <wne:active wne:val="1"/>
+    <wne:hash wne:val="-1172521945"/>
+  </wne:recipientData>
+  <wne:recipientData>
+    <wne:active wne:val="1"/>
+    <wne:hash wne:val="-1060903166"/>
+  </wne:recipientData>
+  <wne:recipientData>
+    <wne:active wne:val="1"/>
+    <wne:hash wne:val="944277664"/>
+  </wne:recipientData>
+  <wne:recipientData>
+    <wne:active wne:val="1"/>
+    <wne:hash wne:val="-1288404645"/>
+  </wne:recipientData>
+  <wne:recipientData>
+    <wne:active wne:val="1"/>
+    <wne:hash wne:val="1036642722"/>
+  </wne:recipientData>
+  <wne:recipientData>
+    <wne:active wne:val="1"/>
+    <wne:hash wne:val="-1757187861"/>
+  </wne:recipientData>
+  <wne:recipientData>
+    <wne:active wne:val="1"/>
+    <wne:hash wne:val="1411244963"/>
+  </wne:recipientData>
+  <wne:recipientData>
+    <wne:active wne:val="1"/>
+    <wne:hash wne:val="624053879"/>
+  </wne:recipientData>
+  <wne:recipientData>
+    <wne:active wne:val="1"/>
+    <wne:hash wne:val="-1818296257"/>
+  </wne:recipientData>
+  <wne:recipientData>
+    <wne:active wne:val="1"/>
+    <wne:hash wne:val="242691281"/>
+  </wne:recipientData>
+  <wne:recipientData>
+    <wne:active wne:val="1"/>
+    <wne:hash wne:val="918174547"/>
+  </wne:recipientData>
+  <wne:recipientData>
+    <wne:active wne:val="1"/>
+    <wne:hash wne:val="1311369628"/>
+  </wne:recipientData>
+  <wne:recipientData>
+    <wne:active wne:val="1"/>
+    <wne:hash wne:val="-1577866224"/>
+  </wne:recipientData>
+  <wne:recipientData>
+    <wne:active wne:val="1"/>
+    <wne:hash wne:val="-538168096"/>
+  </wne:recipientData>
+  <wne:recipientData>
+    <wne:active wne:val="1"/>
+    <wne:hash wne:val="-257633739"/>
+  </wne:recipientData>
+</wne:recipients>
 </file>
 
 <file path=word/styles.xml><?xml version="1.0" encoding="utf-8"?>

</xml_diff>

<commit_message>
cetak ukuran pdh dp3n31 dp2nt16 uht ke 4
</commit_message>
<xml_diff>
--- a/10. PDH DP 2N16(ABU ABU T16(UNGU)/Setting Baju (Hal depan) F4 PDH.docx
+++ b/10. PDH DP 2N16(ABU ABU T16(UNGU)/Setting Baju (Hal depan) F4 PDH.docx
@@ -1,6 +1,6 @@
 
 <file path=word/document.xml><?xml version="1.0" encoding="utf-8"?>
-<w:document xmlns:wpc="http://schemas.microsoft.com/office/word/2010/wordprocessingCanvas" xmlns:cx="http://schemas.microsoft.com/office/drawing/2014/chartex" xmlns:cx1="http://schemas.microsoft.com/office/drawing/2015/9/8/chartex" xmlns:cx2="http://schemas.microsoft.com/office/drawing/2015/10/21/chartex" xmlns:cx3="http://schemas.microsoft.com/office/drawing/2016/5/9/chartex" xmlns:cx4="http://schemas.microsoft.com/office/drawing/2016/5/10/chartex" xmlns:cx5="http://schemas.microsoft.com/office/drawing/2016/5/11/chartex" xmlns:cx6="http://schemas.microsoft.com/office/drawing/2016/5/12/chartex" xmlns:cx7="http://schemas.microsoft.com/office/drawing/2016/5/13/chartex" xmlns:cx8="http://schemas.microsoft.com/office/drawing/2016/5/14/chartex" xmlns:mc="http://schemas.openxmlformats.org/markup-compatibility/2006" xmlns:aink="http://schemas.microsoft.com/office/drawing/2016/ink" xmlns:am3d="http://schemas.microsoft.com/office/drawing/2017/model3d" xmlns:o="urn:schemas-microsoft-com:office:office" xmlns:r="http://schemas.openxmlformats.org/officeDocument/2006/relationships" xmlns:m="http://schemas.openxmlformats.org/officeDocument/2006/math" xmlns:v="urn:schemas-microsoft-com:vml" xmlns:wp14="http://schemas.microsoft.com/office/word/2010/wordprocessingDrawing" xmlns:wp="http://schemas.openxmlformats.org/drawingml/2006/wordprocessingDrawing" xmlns:w10="urn:schemas-microsoft-com:office:word" xmlns:w="http://schemas.openxmlformats.org/wordprocessingml/2006/main" xmlns:w14="http://schemas.microsoft.com/office/word/2010/wordml" xmlns:w15="http://schemas.microsoft.com/office/word/2012/wordml" xmlns:w16cex="http://schemas.microsoft.com/office/word/2018/wordml/cex" xmlns:w16cid="http://schemas.microsoft.com/office/word/2016/wordml/cid" xmlns:w16="http://schemas.microsoft.com/office/word/2018/wordml" xmlns:w16se="http://schemas.microsoft.com/office/word/2015/wordml/symex" xmlns:wpg="http://schemas.microsoft.com/office/word/2010/wordprocessingGroup" xmlns:wpi="http://schemas.microsoft.com/office/word/2010/wordprocessingInk" xmlns:wne="http://schemas.microsoft.com/office/word/2006/wordml" xmlns:wps="http://schemas.microsoft.com/office/word/2010/wordprocessingShape" mc:Ignorable="w14 w15 w16se w16cid w16 w16cex wp14">
+<w:document xmlns:wpc="http://schemas.microsoft.com/office/word/2010/wordprocessingCanvas" xmlns:cx="http://schemas.microsoft.com/office/drawing/2014/chartex" xmlns:cx1="http://schemas.microsoft.com/office/drawing/2015/9/8/chartex" xmlns:cx2="http://schemas.microsoft.com/office/drawing/2015/10/21/chartex" xmlns:cx3="http://schemas.microsoft.com/office/drawing/2016/5/9/chartex" xmlns:cx4="http://schemas.microsoft.com/office/drawing/2016/5/10/chartex" xmlns:cx5="http://schemas.microsoft.com/office/drawing/2016/5/11/chartex" xmlns:cx6="http://schemas.microsoft.com/office/drawing/2016/5/12/chartex" xmlns:cx7="http://schemas.microsoft.com/office/drawing/2016/5/13/chartex" xmlns:cx8="http://schemas.microsoft.com/office/drawing/2016/5/14/chartex" xmlns:mc="http://schemas.openxmlformats.org/markup-compatibility/2006" xmlns:aink="http://schemas.microsoft.com/office/drawing/2016/ink" xmlns:am3d="http://schemas.microsoft.com/office/drawing/2017/model3d" xmlns:o="urn:schemas-microsoft-com:office:office" xmlns:r="http://schemas.openxmlformats.org/officeDocument/2006/relationships" xmlns:m="http://schemas.openxmlformats.org/officeDocument/2006/math" xmlns:v="urn:schemas-microsoft-com:vml" xmlns:wp14="http://schemas.microsoft.com/office/word/2010/wordprocessingDrawing" xmlns:wp="http://schemas.openxmlformats.org/drawingml/2006/wordprocessingDrawing" xmlns:w10="urn:schemas-microsoft-com:office:word" xmlns:w="http://schemas.openxmlformats.org/wordprocessingml/2006/main" xmlns:w14="http://schemas.microsoft.com/office/word/2010/wordml" xmlns:w15="http://schemas.microsoft.com/office/word/2012/wordml" xmlns:w16cex="http://schemas.microsoft.com/office/word/2018/wordml/cex" xmlns:w16cid="http://schemas.microsoft.com/office/word/2016/wordml/cid" xmlns:w16="http://schemas.microsoft.com/office/word/2018/wordml" xmlns:w16sdtdh="http://schemas.microsoft.com/office/word/2020/wordml/sdtdatahash" xmlns:w16se="http://schemas.microsoft.com/office/word/2015/wordml/symex" xmlns:wpg="http://schemas.microsoft.com/office/word/2010/wordprocessingGroup" xmlns:wpi="http://schemas.microsoft.com/office/word/2010/wordprocessingInk" xmlns:wne="http://schemas.microsoft.com/office/word/2006/wordml" xmlns:wps="http://schemas.microsoft.com/office/word/2010/wordprocessingShape" mc:Ignorable="w14 w15 w16se w16cid w16 w16cex w16sdtdh wp14">
   <w:body>
     <w:tbl>
       <w:tblPr>
@@ -157,7 +157,7 @@
                 <w:sz w:val="44"/>
                 <w:szCs w:val="18"/>
               </w:rPr>
-              <w:t>C43</w:t>
+              <w:t>C54</w:t>
             </w:r>
             <w:r>
               <w:rPr>
@@ -391,7 +391,7 @@
                 <w:noProof/>
                 <w:sz w:val="28"/>
               </w:rPr>
-              <w:t>AGATHA</w:t>
+              <w:t>IFAN RANGGAWULAN</w:t>
             </w:r>
             <w:r>
               <w:rPr>
@@ -452,6 +452,23 @@
                 <w:szCs w:val="28"/>
                 <w:lang w:val="en-US"/>
               </w:rPr>
+              <w:fldChar w:fldCharType="separate"/>
+            </w:r>
+            <w:r>
+              <w:rPr>
+                <w:noProof/>
+                <w:sz w:val="28"/>
+                <w:szCs w:val="28"/>
+                <w:lang w:val="en-US"/>
+              </w:rPr>
+              <w:t>43</w:t>
+            </w:r>
+            <w:r>
+              <w:rPr>
+                <w:sz w:val="28"/>
+                <w:szCs w:val="28"/>
+                <w:lang w:val="en-US"/>
+              </w:rPr>
               <w:fldChar w:fldCharType="end"/>
             </w:r>
             <w:r>
@@ -493,6 +510,23 @@
                 <w:szCs w:val="28"/>
                 <w:lang w:val="en-US"/>
               </w:rPr>
+              <w:fldChar w:fldCharType="separate"/>
+            </w:r>
+            <w:r>
+              <w:rPr>
+                <w:noProof/>
+                <w:sz w:val="28"/>
+                <w:szCs w:val="28"/>
+                <w:lang w:val="en-US"/>
+              </w:rPr>
+              <w:t>57</w:t>
+            </w:r>
+            <w:r>
+              <w:rPr>
+                <w:sz w:val="28"/>
+                <w:szCs w:val="28"/>
+                <w:lang w:val="en-US"/>
+              </w:rPr>
               <w:fldChar w:fldCharType="end"/>
             </w:r>
             <w:r>
@@ -553,6 +587,23 @@
                 <w:lang w:val="en-US"/>
               </w:rPr>
               <w:instrText xml:space="preserve"> MERGEFIELD TOPI </w:instrText>
+            </w:r>
+            <w:r>
+              <w:rPr>
+                <w:sz w:val="28"/>
+                <w:szCs w:val="28"/>
+                <w:lang w:val="en-US"/>
+              </w:rPr>
+              <w:fldChar w:fldCharType="separate"/>
+            </w:r>
+            <w:r>
+              <w:rPr>
+                <w:noProof/>
+                <w:sz w:val="28"/>
+                <w:szCs w:val="28"/>
+                <w:lang w:val="en-US"/>
+              </w:rPr>
+              <w:t>XL</w:t>
             </w:r>
             <w:r>
               <w:rPr>
@@ -790,7 +841,7 @@
                 <w:sz w:val="30"/>
                 <w:szCs w:val="30"/>
               </w:rPr>
-              <w:t>49</w:t>
+              <w:t>48</w:t>
             </w:r>
             <w:r>
               <w:rPr>
@@ -844,7 +895,7 @@
                 <w:szCs w:val="30"/>
                 <w:lang w:val="en-US"/>
               </w:rPr>
-              <w:t>25</w:t>
+              <w:t>26</w:t>
             </w:r>
             <w:r>
               <w:rPr>
@@ -899,7 +950,7 @@
                 <w:szCs w:val="30"/>
                 <w:lang w:val="en-US"/>
               </w:rPr>
-              <w:t>20</w:t>
+              <w:t>19</w:t>
             </w:r>
             <w:r>
               <w:rPr>
@@ -1119,62 +1170,62 @@
                 <w:szCs w:val="30"/>
                 <w:lang w:val="en-US"/>
               </w:rPr>
+              <w:t>76</w:t>
+            </w:r>
+            <w:r>
+              <w:rPr>
+                <w:bCs/>
+                <w:sz w:val="30"/>
+                <w:szCs w:val="30"/>
+                <w:lang w:val="en-US"/>
+              </w:rPr>
+              <w:fldChar w:fldCharType="end"/>
+            </w:r>
+            <w:r>
+              <w:rPr>
+                <w:bCs/>
+                <w:sz w:val="30"/>
+                <w:szCs w:val="30"/>
+                <w:lang w:val="en-US"/>
+              </w:rPr>
+              <w:t xml:space="preserve">; </w:t>
+            </w:r>
+            <w:r>
+              <w:rPr>
+                <w:bCs/>
+                <w:sz w:val="30"/>
+                <w:szCs w:val="30"/>
+                <w:lang w:val="en-US"/>
+              </w:rPr>
+              <w:fldChar w:fldCharType="begin"/>
+            </w:r>
+            <w:r>
+              <w:rPr>
+                <w:bCs/>
+                <w:sz w:val="30"/>
+                <w:szCs w:val="30"/>
+                <w:lang w:val="en-US"/>
+              </w:rPr>
+              <w:instrText xml:space="preserve"> MERGEFIELD UB_8 </w:instrText>
+            </w:r>
+            <w:r>
+              <w:rPr>
+                <w:bCs/>
+                <w:sz w:val="30"/>
+                <w:szCs w:val="30"/>
+                <w:lang w:val="en-US"/>
+              </w:rPr>
+              <w:fldChar w:fldCharType="separate"/>
+            </w:r>
+            <w:r>
+              <w:rPr>
+                <w:bCs/>
+                <w:noProof/>
+                <w:sz w:val="30"/>
+                <w:szCs w:val="30"/>
+                <w:lang w:val="en-US"/>
+              </w:rPr>
               <w:t>43</w:t>
-            </w:r>
-            <w:r>
-              <w:rPr>
-                <w:bCs/>
-                <w:sz w:val="30"/>
-                <w:szCs w:val="30"/>
-                <w:lang w:val="en-US"/>
-              </w:rPr>
-              <w:fldChar w:fldCharType="end"/>
-            </w:r>
-            <w:r>
-              <w:rPr>
-                <w:bCs/>
-                <w:sz w:val="30"/>
-                <w:szCs w:val="30"/>
-                <w:lang w:val="en-US"/>
-              </w:rPr>
-              <w:t xml:space="preserve">; </w:t>
-            </w:r>
-            <w:r>
-              <w:rPr>
-                <w:bCs/>
-                <w:sz w:val="30"/>
-                <w:szCs w:val="30"/>
-                <w:lang w:val="en-US"/>
-              </w:rPr>
-              <w:fldChar w:fldCharType="begin"/>
-            </w:r>
-            <w:r>
-              <w:rPr>
-                <w:bCs/>
-                <w:sz w:val="30"/>
-                <w:szCs w:val="30"/>
-                <w:lang w:val="en-US"/>
-              </w:rPr>
-              <w:instrText xml:space="preserve"> MERGEFIELD UB_8 </w:instrText>
-            </w:r>
-            <w:r>
-              <w:rPr>
-                <w:bCs/>
-                <w:sz w:val="30"/>
-                <w:szCs w:val="30"/>
-                <w:lang w:val="en-US"/>
-              </w:rPr>
-              <w:fldChar w:fldCharType="separate"/>
-            </w:r>
-            <w:r>
-              <w:rPr>
-                <w:bCs/>
-                <w:noProof/>
-                <w:sz w:val="30"/>
-                <w:szCs w:val="30"/>
-                <w:lang w:val="en-US"/>
-              </w:rPr>
-              <w:t>77</w:t>
             </w:r>
             <w:r>
               <w:rPr>
@@ -1402,7 +1453,7 @@
                 <w:sz w:val="44"/>
                 <w:szCs w:val="18"/>
               </w:rPr>
-              <w:t>C43</w:t>
+              <w:t>C54</w:t>
             </w:r>
             <w:r>
               <w:rPr>
@@ -1636,7 +1687,7 @@
                 <w:noProof/>
                 <w:sz w:val="28"/>
               </w:rPr>
-              <w:t>AGATHA</w:t>
+              <w:t>IFAN RANGGAWULAN</w:t>
             </w:r>
             <w:r>
               <w:rPr>
@@ -1697,6 +1748,23 @@
                 <w:szCs w:val="28"/>
                 <w:lang w:val="en-US"/>
               </w:rPr>
+              <w:fldChar w:fldCharType="separate"/>
+            </w:r>
+            <w:r>
+              <w:rPr>
+                <w:noProof/>
+                <w:sz w:val="28"/>
+                <w:szCs w:val="28"/>
+                <w:lang w:val="en-US"/>
+              </w:rPr>
+              <w:t>43</w:t>
+            </w:r>
+            <w:r>
+              <w:rPr>
+                <w:sz w:val="28"/>
+                <w:szCs w:val="28"/>
+                <w:lang w:val="en-US"/>
+              </w:rPr>
               <w:fldChar w:fldCharType="end"/>
             </w:r>
             <w:r>
@@ -1738,6 +1806,23 @@
                 <w:szCs w:val="28"/>
                 <w:lang w:val="en-US"/>
               </w:rPr>
+              <w:fldChar w:fldCharType="separate"/>
+            </w:r>
+            <w:r>
+              <w:rPr>
+                <w:noProof/>
+                <w:sz w:val="28"/>
+                <w:szCs w:val="28"/>
+                <w:lang w:val="en-US"/>
+              </w:rPr>
+              <w:t>57</w:t>
+            </w:r>
+            <w:r>
+              <w:rPr>
+                <w:sz w:val="28"/>
+                <w:szCs w:val="28"/>
+                <w:lang w:val="en-US"/>
+              </w:rPr>
               <w:fldChar w:fldCharType="end"/>
             </w:r>
             <w:r>
@@ -1798,6 +1883,23 @@
                 <w:lang w:val="en-US"/>
               </w:rPr>
               <w:instrText xml:space="preserve"> MERGEFIELD TOPI </w:instrText>
+            </w:r>
+            <w:r>
+              <w:rPr>
+                <w:sz w:val="28"/>
+                <w:szCs w:val="28"/>
+                <w:lang w:val="en-US"/>
+              </w:rPr>
+              <w:fldChar w:fldCharType="separate"/>
+            </w:r>
+            <w:r>
+              <w:rPr>
+                <w:noProof/>
+                <w:sz w:val="28"/>
+                <w:szCs w:val="28"/>
+                <w:lang w:val="en-US"/>
+              </w:rPr>
+              <w:t>XL</w:t>
             </w:r>
             <w:r>
               <w:rPr>
@@ -2035,7 +2137,7 @@
                 <w:sz w:val="30"/>
                 <w:szCs w:val="30"/>
               </w:rPr>
-              <w:t>49</w:t>
+              <w:t>48</w:t>
             </w:r>
             <w:r>
               <w:rPr>
@@ -2089,7 +2191,7 @@
                 <w:szCs w:val="30"/>
                 <w:lang w:val="en-US"/>
               </w:rPr>
-              <w:t>25</w:t>
+              <w:t>26</w:t>
             </w:r>
             <w:r>
               <w:rPr>
@@ -2144,7 +2246,7 @@
                 <w:szCs w:val="30"/>
                 <w:lang w:val="en-US"/>
               </w:rPr>
-              <w:t>20</w:t>
+              <w:t>19</w:t>
             </w:r>
             <w:r>
               <w:rPr>
@@ -2364,62 +2466,62 @@
                 <w:szCs w:val="30"/>
                 <w:lang w:val="en-US"/>
               </w:rPr>
+              <w:t>76</w:t>
+            </w:r>
+            <w:r>
+              <w:rPr>
+                <w:bCs/>
+                <w:sz w:val="30"/>
+                <w:szCs w:val="30"/>
+                <w:lang w:val="en-US"/>
+              </w:rPr>
+              <w:fldChar w:fldCharType="end"/>
+            </w:r>
+            <w:r>
+              <w:rPr>
+                <w:bCs/>
+                <w:sz w:val="30"/>
+                <w:szCs w:val="30"/>
+                <w:lang w:val="en-US"/>
+              </w:rPr>
+              <w:t xml:space="preserve">; </w:t>
+            </w:r>
+            <w:r>
+              <w:rPr>
+                <w:bCs/>
+                <w:sz w:val="30"/>
+                <w:szCs w:val="30"/>
+                <w:lang w:val="en-US"/>
+              </w:rPr>
+              <w:fldChar w:fldCharType="begin"/>
+            </w:r>
+            <w:r>
+              <w:rPr>
+                <w:bCs/>
+                <w:sz w:val="30"/>
+                <w:szCs w:val="30"/>
+                <w:lang w:val="en-US"/>
+              </w:rPr>
+              <w:instrText xml:space="preserve"> MERGEFIELD UB_8 </w:instrText>
+            </w:r>
+            <w:r>
+              <w:rPr>
+                <w:bCs/>
+                <w:sz w:val="30"/>
+                <w:szCs w:val="30"/>
+                <w:lang w:val="en-US"/>
+              </w:rPr>
+              <w:fldChar w:fldCharType="separate"/>
+            </w:r>
+            <w:r>
+              <w:rPr>
+                <w:bCs/>
+                <w:noProof/>
+                <w:sz w:val="30"/>
+                <w:szCs w:val="30"/>
+                <w:lang w:val="en-US"/>
+              </w:rPr>
               <w:t>43</w:t>
-            </w:r>
-            <w:r>
-              <w:rPr>
-                <w:bCs/>
-                <w:sz w:val="30"/>
-                <w:szCs w:val="30"/>
-                <w:lang w:val="en-US"/>
-              </w:rPr>
-              <w:fldChar w:fldCharType="end"/>
-            </w:r>
-            <w:r>
-              <w:rPr>
-                <w:bCs/>
-                <w:sz w:val="30"/>
-                <w:szCs w:val="30"/>
-                <w:lang w:val="en-US"/>
-              </w:rPr>
-              <w:t xml:space="preserve">; </w:t>
-            </w:r>
-            <w:r>
-              <w:rPr>
-                <w:bCs/>
-                <w:sz w:val="30"/>
-                <w:szCs w:val="30"/>
-                <w:lang w:val="en-US"/>
-              </w:rPr>
-              <w:fldChar w:fldCharType="begin"/>
-            </w:r>
-            <w:r>
-              <w:rPr>
-                <w:bCs/>
-                <w:sz w:val="30"/>
-                <w:szCs w:val="30"/>
-                <w:lang w:val="en-US"/>
-              </w:rPr>
-              <w:instrText xml:space="preserve"> MERGEFIELD UB_8 </w:instrText>
-            </w:r>
-            <w:r>
-              <w:rPr>
-                <w:bCs/>
-                <w:sz w:val="30"/>
-                <w:szCs w:val="30"/>
-                <w:lang w:val="en-US"/>
-              </w:rPr>
-              <w:fldChar w:fldCharType="separate"/>
-            </w:r>
-            <w:r>
-              <w:rPr>
-                <w:bCs/>
-                <w:noProof/>
-                <w:sz w:val="30"/>
-                <w:szCs w:val="30"/>
-                <w:lang w:val="en-US"/>
-              </w:rPr>
-              <w:t>77</w:t>
             </w:r>
             <w:r>
               <w:rPr>
@@ -2508,7 +2610,7 @@
 </file>
 
 <file path=word/endnotes.xml><?xml version="1.0" encoding="utf-8"?>
-<w:endnotes xmlns:wpc="http://schemas.microsoft.com/office/word/2010/wordprocessingCanvas" xmlns:cx="http://schemas.microsoft.com/office/drawing/2014/chartex" xmlns:cx1="http://schemas.microsoft.com/office/drawing/2015/9/8/chartex" xmlns:cx2="http://schemas.microsoft.com/office/drawing/2015/10/21/chartex" xmlns:cx3="http://schemas.microsoft.com/office/drawing/2016/5/9/chartex" xmlns:cx4="http://schemas.microsoft.com/office/drawing/2016/5/10/chartex" xmlns:cx5="http://schemas.microsoft.com/office/drawing/2016/5/11/chartex" xmlns:cx6="http://schemas.microsoft.com/office/drawing/2016/5/12/chartex" xmlns:cx7="http://schemas.microsoft.com/office/drawing/2016/5/13/chartex" xmlns:cx8="http://schemas.microsoft.com/office/drawing/2016/5/14/chartex" xmlns:mc="http://schemas.openxmlformats.org/markup-compatibility/2006" xmlns:aink="http://schemas.microsoft.com/office/drawing/2016/ink" xmlns:am3d="http://schemas.microsoft.com/office/drawing/2017/model3d" xmlns:o="urn:schemas-microsoft-com:office:office" xmlns:r="http://schemas.openxmlformats.org/officeDocument/2006/relationships" xmlns:m="http://schemas.openxmlformats.org/officeDocument/2006/math" xmlns:v="urn:schemas-microsoft-com:vml" xmlns:wp14="http://schemas.microsoft.com/office/word/2010/wordprocessingDrawing" xmlns:wp="http://schemas.openxmlformats.org/drawingml/2006/wordprocessingDrawing" xmlns:w10="urn:schemas-microsoft-com:office:word" xmlns:w="http://schemas.openxmlformats.org/wordprocessingml/2006/main" xmlns:w14="http://schemas.microsoft.com/office/word/2010/wordml" xmlns:w15="http://schemas.microsoft.com/office/word/2012/wordml" xmlns:w16cex="http://schemas.microsoft.com/office/word/2018/wordml/cex" xmlns:w16cid="http://schemas.microsoft.com/office/word/2016/wordml/cid" xmlns:w16="http://schemas.microsoft.com/office/word/2018/wordml" xmlns:w16se="http://schemas.microsoft.com/office/word/2015/wordml/symex" xmlns:wpg="http://schemas.microsoft.com/office/word/2010/wordprocessingGroup" xmlns:wpi="http://schemas.microsoft.com/office/word/2010/wordprocessingInk" xmlns:wne="http://schemas.microsoft.com/office/word/2006/wordml" xmlns:wps="http://schemas.microsoft.com/office/word/2010/wordprocessingShape" mc:Ignorable="w14 w15 w16se w16cid w16 w16cex wp14">
+<w:endnotes xmlns:wpc="http://schemas.microsoft.com/office/word/2010/wordprocessingCanvas" xmlns:cx="http://schemas.microsoft.com/office/drawing/2014/chartex" xmlns:cx1="http://schemas.microsoft.com/office/drawing/2015/9/8/chartex" xmlns:cx2="http://schemas.microsoft.com/office/drawing/2015/10/21/chartex" xmlns:cx3="http://schemas.microsoft.com/office/drawing/2016/5/9/chartex" xmlns:cx4="http://schemas.microsoft.com/office/drawing/2016/5/10/chartex" xmlns:cx5="http://schemas.microsoft.com/office/drawing/2016/5/11/chartex" xmlns:cx6="http://schemas.microsoft.com/office/drawing/2016/5/12/chartex" xmlns:cx7="http://schemas.microsoft.com/office/drawing/2016/5/13/chartex" xmlns:cx8="http://schemas.microsoft.com/office/drawing/2016/5/14/chartex" xmlns:mc="http://schemas.openxmlformats.org/markup-compatibility/2006" xmlns:aink="http://schemas.microsoft.com/office/drawing/2016/ink" xmlns:am3d="http://schemas.microsoft.com/office/drawing/2017/model3d" xmlns:o="urn:schemas-microsoft-com:office:office" xmlns:r="http://schemas.openxmlformats.org/officeDocument/2006/relationships" xmlns:m="http://schemas.openxmlformats.org/officeDocument/2006/math" xmlns:v="urn:schemas-microsoft-com:vml" xmlns:wp14="http://schemas.microsoft.com/office/word/2010/wordprocessingDrawing" xmlns:wp="http://schemas.openxmlformats.org/drawingml/2006/wordprocessingDrawing" xmlns:w10="urn:schemas-microsoft-com:office:word" xmlns:w="http://schemas.openxmlformats.org/wordprocessingml/2006/main" xmlns:w14="http://schemas.microsoft.com/office/word/2010/wordml" xmlns:w15="http://schemas.microsoft.com/office/word/2012/wordml" xmlns:w16cex="http://schemas.microsoft.com/office/word/2018/wordml/cex" xmlns:w16cid="http://schemas.microsoft.com/office/word/2016/wordml/cid" xmlns:w16="http://schemas.microsoft.com/office/word/2018/wordml" xmlns:w16sdtdh="http://schemas.microsoft.com/office/word/2020/wordml/sdtdatahash" xmlns:w16se="http://schemas.microsoft.com/office/word/2015/wordml/symex" xmlns:wpg="http://schemas.microsoft.com/office/word/2010/wordprocessingGroup" xmlns:wpi="http://schemas.microsoft.com/office/word/2010/wordprocessingInk" xmlns:wne="http://schemas.microsoft.com/office/word/2006/wordml" xmlns:wps="http://schemas.microsoft.com/office/word/2010/wordprocessingShape" mc:Ignorable="w14 w15 w16se w16cid w16 w16cex w16sdtdh wp14">
   <w:endnote w:type="separator" w:id="-1">
     <w:p>
       <w:pPr>
@@ -2533,7 +2635,7 @@
 </file>
 
 <file path=word/footnotes.xml><?xml version="1.0" encoding="utf-8"?>
-<w:footnotes xmlns:wpc="http://schemas.microsoft.com/office/word/2010/wordprocessingCanvas" xmlns:cx="http://schemas.microsoft.com/office/drawing/2014/chartex" xmlns:cx1="http://schemas.microsoft.com/office/drawing/2015/9/8/chartex" xmlns:cx2="http://schemas.microsoft.com/office/drawing/2015/10/21/chartex" xmlns:cx3="http://schemas.microsoft.com/office/drawing/2016/5/9/chartex" xmlns:cx4="http://schemas.microsoft.com/office/drawing/2016/5/10/chartex" xmlns:cx5="http://schemas.microsoft.com/office/drawing/2016/5/11/chartex" xmlns:cx6="http://schemas.microsoft.com/office/drawing/2016/5/12/chartex" xmlns:cx7="http://schemas.microsoft.com/office/drawing/2016/5/13/chartex" xmlns:cx8="http://schemas.microsoft.com/office/drawing/2016/5/14/chartex" xmlns:mc="http://schemas.openxmlformats.org/markup-compatibility/2006" xmlns:aink="http://schemas.microsoft.com/office/drawing/2016/ink" xmlns:am3d="http://schemas.microsoft.com/office/drawing/2017/model3d" xmlns:o="urn:schemas-microsoft-com:office:office" xmlns:r="http://schemas.openxmlformats.org/officeDocument/2006/relationships" xmlns:m="http://schemas.openxmlformats.org/officeDocument/2006/math" xmlns:v="urn:schemas-microsoft-com:vml" xmlns:wp14="http://schemas.microsoft.com/office/word/2010/wordprocessingDrawing" xmlns:wp="http://schemas.openxmlformats.org/drawingml/2006/wordprocessingDrawing" xmlns:w10="urn:schemas-microsoft-com:office:word" xmlns:w="http://schemas.openxmlformats.org/wordprocessingml/2006/main" xmlns:w14="http://schemas.microsoft.com/office/word/2010/wordml" xmlns:w15="http://schemas.microsoft.com/office/word/2012/wordml" xmlns:w16cex="http://schemas.microsoft.com/office/word/2018/wordml/cex" xmlns:w16cid="http://schemas.microsoft.com/office/word/2016/wordml/cid" xmlns:w16="http://schemas.microsoft.com/office/word/2018/wordml" xmlns:w16se="http://schemas.microsoft.com/office/word/2015/wordml/symex" xmlns:wpg="http://schemas.microsoft.com/office/word/2010/wordprocessingGroup" xmlns:wpi="http://schemas.microsoft.com/office/word/2010/wordprocessingInk" xmlns:wne="http://schemas.microsoft.com/office/word/2006/wordml" xmlns:wps="http://schemas.microsoft.com/office/word/2010/wordprocessingShape" mc:Ignorable="w14 w15 w16se w16cid w16 w16cex wp14">
+<w:footnotes xmlns:wpc="http://schemas.microsoft.com/office/word/2010/wordprocessingCanvas" xmlns:cx="http://schemas.microsoft.com/office/drawing/2014/chartex" xmlns:cx1="http://schemas.microsoft.com/office/drawing/2015/9/8/chartex" xmlns:cx2="http://schemas.microsoft.com/office/drawing/2015/10/21/chartex" xmlns:cx3="http://schemas.microsoft.com/office/drawing/2016/5/9/chartex" xmlns:cx4="http://schemas.microsoft.com/office/drawing/2016/5/10/chartex" xmlns:cx5="http://schemas.microsoft.com/office/drawing/2016/5/11/chartex" xmlns:cx6="http://schemas.microsoft.com/office/drawing/2016/5/12/chartex" xmlns:cx7="http://schemas.microsoft.com/office/drawing/2016/5/13/chartex" xmlns:cx8="http://schemas.microsoft.com/office/drawing/2016/5/14/chartex" xmlns:mc="http://schemas.openxmlformats.org/markup-compatibility/2006" xmlns:aink="http://schemas.microsoft.com/office/drawing/2016/ink" xmlns:am3d="http://schemas.microsoft.com/office/drawing/2017/model3d" xmlns:o="urn:schemas-microsoft-com:office:office" xmlns:r="http://schemas.openxmlformats.org/officeDocument/2006/relationships" xmlns:m="http://schemas.openxmlformats.org/officeDocument/2006/math" xmlns:v="urn:schemas-microsoft-com:vml" xmlns:wp14="http://schemas.microsoft.com/office/word/2010/wordprocessingDrawing" xmlns:wp="http://schemas.openxmlformats.org/drawingml/2006/wordprocessingDrawing" xmlns:w10="urn:schemas-microsoft-com:office:word" xmlns:w="http://schemas.openxmlformats.org/wordprocessingml/2006/main" xmlns:w14="http://schemas.microsoft.com/office/word/2010/wordml" xmlns:w15="http://schemas.microsoft.com/office/word/2012/wordml" xmlns:w16cex="http://schemas.microsoft.com/office/word/2018/wordml/cex" xmlns:w16cid="http://schemas.microsoft.com/office/word/2016/wordml/cid" xmlns:w16="http://schemas.microsoft.com/office/word/2018/wordml" xmlns:w16sdtdh="http://schemas.microsoft.com/office/word/2020/wordml/sdtdatahash" xmlns:w16se="http://schemas.microsoft.com/office/word/2015/wordml/symex" xmlns:wpg="http://schemas.microsoft.com/office/word/2010/wordprocessingGroup" xmlns:wpi="http://schemas.microsoft.com/office/word/2010/wordprocessingInk" xmlns:wne="http://schemas.microsoft.com/office/word/2006/wordml" xmlns:wps="http://schemas.microsoft.com/office/word/2010/wordprocessingShape" mc:Ignorable="w14 w15 w16se w16cid w16 w16cex w16sdtdh wp14">
   <w:footnote w:type="separator" w:id="-1">
     <w:p>
       <w:pPr>
@@ -2558,129 +2660,98 @@
 </file>
 
 <file path=word/recipientData.xml><?xml version="1.0" encoding="utf-8"?>
-<wne:recipients xmlns:wpc="http://schemas.microsoft.com/office/word/2010/wordprocessingCanvas" xmlns:cx="http://schemas.microsoft.com/office/drawing/2014/chartex" xmlns:cx1="http://schemas.microsoft.com/office/drawing/2015/9/8/chartex" xmlns:cx2="http://schemas.microsoft.com/office/drawing/2015/10/21/chartex" xmlns:cx3="http://schemas.microsoft.com/office/drawing/2016/5/9/chartex" xmlns:cx4="http://schemas.microsoft.com/office/drawing/2016/5/10/chartex" xmlns:cx5="http://schemas.microsoft.com/office/drawing/2016/5/11/chartex" xmlns:cx6="http://schemas.microsoft.com/office/drawing/2016/5/12/chartex" xmlns:cx7="http://schemas.microsoft.com/office/drawing/2016/5/13/chartex" xmlns:cx8="http://schemas.microsoft.com/office/drawing/2016/5/14/chartex" xmlns:mc="http://schemas.openxmlformats.org/markup-compatibility/2006" xmlns:aink="http://schemas.microsoft.com/office/drawing/2016/ink" xmlns:am3d="http://schemas.microsoft.com/office/drawing/2017/model3d" xmlns:o="urn:schemas-microsoft-com:office:office" xmlns:r="http://schemas.openxmlformats.org/officeDocument/2006/relationships" xmlns:m="http://schemas.openxmlformats.org/officeDocument/2006/math" xmlns:v="urn:schemas-microsoft-com:vml" xmlns:wp14="http://schemas.microsoft.com/office/word/2010/wordprocessingDrawing" xmlns:wp="http://schemas.openxmlformats.org/drawingml/2006/wordprocessingDrawing" xmlns:w10="urn:schemas-microsoft-com:office:word" xmlns:w="http://schemas.openxmlformats.org/wordprocessingml/2006/main" xmlns:w14="http://schemas.microsoft.com/office/word/2010/wordml" xmlns:w15="http://schemas.microsoft.com/office/word/2012/wordml" xmlns:w16cex="http://schemas.microsoft.com/office/word/2018/wordml/cex" xmlns:w16cid="http://schemas.microsoft.com/office/word/2016/wordml/cid" xmlns:w16="http://schemas.microsoft.com/office/word/2018/wordml" xmlns:w16se="http://schemas.microsoft.com/office/word/2015/wordml/symex" xmlns:wpg="http://schemas.microsoft.com/office/word/2010/wordprocessingGroup" xmlns:wpi="http://schemas.microsoft.com/office/word/2010/wordprocessingInk" xmlns:wne="http://schemas.microsoft.com/office/word/2006/wordml" xmlns:wps="http://schemas.microsoft.com/office/word/2010/wordprocessingShape" mc:Ignorable="w14 w15 w16se w16cid w16 w16cex wp14">
+<wne:recipients xmlns:wpc="http://schemas.microsoft.com/office/word/2010/wordprocessingCanvas" xmlns:cx="http://schemas.microsoft.com/office/drawing/2014/chartex" xmlns:cx1="http://schemas.microsoft.com/office/drawing/2015/9/8/chartex" xmlns:cx2="http://schemas.microsoft.com/office/drawing/2015/10/21/chartex" xmlns:cx3="http://schemas.microsoft.com/office/drawing/2016/5/9/chartex" xmlns:cx4="http://schemas.microsoft.com/office/drawing/2016/5/10/chartex" xmlns:cx5="http://schemas.microsoft.com/office/drawing/2016/5/11/chartex" xmlns:cx6="http://schemas.microsoft.com/office/drawing/2016/5/12/chartex" xmlns:cx7="http://schemas.microsoft.com/office/drawing/2016/5/13/chartex" xmlns:cx8="http://schemas.microsoft.com/office/drawing/2016/5/14/chartex" xmlns:mc="http://schemas.openxmlformats.org/markup-compatibility/2006" xmlns:aink="http://schemas.microsoft.com/office/drawing/2016/ink" xmlns:am3d="http://schemas.microsoft.com/office/drawing/2017/model3d" xmlns:o="urn:schemas-microsoft-com:office:office" xmlns:r="http://schemas.openxmlformats.org/officeDocument/2006/relationships" xmlns:m="http://schemas.openxmlformats.org/officeDocument/2006/math" xmlns:v="urn:schemas-microsoft-com:vml" xmlns:wp14="http://schemas.microsoft.com/office/word/2010/wordprocessingDrawing" xmlns:wp="http://schemas.openxmlformats.org/drawingml/2006/wordprocessingDrawing" xmlns:w10="urn:schemas-microsoft-com:office:word" xmlns:w="http://schemas.openxmlformats.org/wordprocessingml/2006/main" xmlns:w14="http://schemas.microsoft.com/office/word/2010/wordml" xmlns:w15="http://schemas.microsoft.com/office/word/2012/wordml" xmlns:w16cex="http://schemas.microsoft.com/office/word/2018/wordml/cex" xmlns:w16cid="http://schemas.microsoft.com/office/word/2016/wordml/cid" xmlns:w16="http://schemas.microsoft.com/office/word/2018/wordml" xmlns:w16sdtdh="http://schemas.microsoft.com/office/word/2020/wordml/sdtdatahash" xmlns:w16se="http://schemas.microsoft.com/office/word/2015/wordml/symex" xmlns:wpg="http://schemas.microsoft.com/office/word/2010/wordprocessingGroup" xmlns:wpi="http://schemas.microsoft.com/office/word/2010/wordprocessingInk" xmlns:wne="http://schemas.microsoft.com/office/word/2006/wordml" xmlns:wps="http://schemas.microsoft.com/office/word/2010/wordprocessingShape" mc:Ignorable="w14 w15 w16se w16cid w16 w16cex w16sdtdh wp14">
   <wne:recipientData>
     <wne:active wne:val="1"/>
-    <wne:hash wne:val="-834111256"/>
+    <wne:hash wne:val="671532317"/>
   </wne:recipientData>
   <wne:recipientData>
     <wne:active wne:val="1"/>
-    <wne:hash wne:val="-1590695883"/>
+    <wne:hash wne:val="251138239"/>
   </wne:recipientData>
   <wne:recipientData>
     <wne:active wne:val="1"/>
-    <wne:hash wne:val="743341872"/>
+    <wne:hash wne:val="1010875885"/>
   </wne:recipientData>
   <wne:recipientData>
     <wne:active wne:val="1"/>
-    <wne:hash wne:val="-743982632"/>
+    <wne:hash wne:val="648918877"/>
   </wne:recipientData>
   <wne:recipientData>
     <wne:active wne:val="1"/>
-    <wne:hash wne:val="-201738878"/>
+    <wne:hash wne:val="1459401949"/>
   </wne:recipientData>
   <wne:recipientData>
     <wne:active wne:val="1"/>
-    <wne:hash wne:val="-1111073977"/>
+    <wne:hash wne:val="-731103227"/>
   </wne:recipientData>
   <wne:recipientData>
     <wne:active wne:val="1"/>
-    <wne:hash wne:val="1921468226"/>
+    <wne:hash wne:val="1597603550"/>
   </wne:recipientData>
   <wne:recipientData>
     <wne:active wne:val="1"/>
-    <wne:hash wne:val="924252935"/>
+    <wne:hash wne:val="-1421847033"/>
   </wne:recipientData>
   <wne:recipientData>
     <wne:active wne:val="1"/>
-    <wne:hash wne:val="524969735"/>
+    <wne:hash wne:val="-1084425024"/>
   </wne:recipientData>
   <wne:recipientData>
     <wne:active wne:val="1"/>
-    <wne:hash wne:val="1832335109"/>
+    <wne:hash wne:val="-759716183"/>
   </wne:recipientData>
   <wne:recipientData>
     <wne:active wne:val="1"/>
-    <wne:hash wne:val="2064324566"/>
+    <wne:hash wne:val="-280876561"/>
   </wne:recipientData>
   <wne:recipientData>
     <wne:active wne:val="1"/>
-    <wne:hash wne:val="1311240910"/>
+    <wne:hash wne:val="998969457"/>
   </wne:recipientData>
   <wne:recipientData>
     <wne:active wne:val="1"/>
-    <wne:hash wne:val="969223457"/>
+    <wne:hash wne:val="-1736820732"/>
   </wne:recipientData>
   <wne:recipientData>
     <wne:active wne:val="1"/>
-    <wne:hash wne:val="-1297504600"/>
+    <wne:hash wne:val="-405770914"/>
   </wne:recipientData>
   <wne:recipientData>
     <wne:active wne:val="1"/>
-    <wne:hash wne:val="428433034"/>
+    <wne:hash wne:val="-938345705"/>
   </wne:recipientData>
   <wne:recipientData>
     <wne:active wne:val="1"/>
-    <wne:hash wne:val="-407350499"/>
+    <wne:hash wne:val="88806691"/>
   </wne:recipientData>
   <wne:recipientData>
     <wne:active wne:val="1"/>
-    <wne:hash wne:val="253808838"/>
+    <wne:hash wne:val="-1168050395"/>
   </wne:recipientData>
   <wne:recipientData>
     <wne:active wne:val="1"/>
-    <wne:hash wne:val="-1254602307"/>
+    <wne:hash wne:val="91323695"/>
   </wne:recipientData>
   <wne:recipientData>
     <wne:active wne:val="1"/>
-    <wne:hash wne:val="1752181902"/>
+    <wne:hash wne:val="983547332"/>
   </wne:recipientData>
   <wne:recipientData>
     <wne:active wne:val="1"/>
-    <wne:hash wne:val="2045869323"/>
+    <wne:hash wne:val="-1193672229"/>
   </wne:recipientData>
   <wne:recipientData>
     <wne:active wne:val="1"/>
-    <wne:hash wne:val="94885842"/>
+    <wne:hash wne:val="1490805450"/>
   </wne:recipientData>
   <wne:recipientData>
     <wne:active wne:val="1"/>
-    <wne:hash wne:val="-1203187456"/>
+    <wne:hash wne:val="-573029490"/>
   </wne:recipientData>
   <wne:recipientData>
     <wne:active wne:val="1"/>
-    <wne:hash wne:val="-1034623029"/>
-  </wne:recipientData>
-  <wne:recipientData>
-    <wne:active wne:val="1"/>
-    <wne:hash wne:val="728931515"/>
-  </wne:recipientData>
-  <wne:recipientData>
-    <wne:active wne:val="1"/>
-    <wne:hash wne:val="-80412539"/>
-  </wne:recipientData>
-  <wne:recipientData>
-    <wne:active wne:val="1"/>
-    <wne:hash wne:val="-1474395319"/>
-  </wne:recipientData>
-  <wne:recipientData>
-    <wne:active wne:val="1"/>
-    <wne:hash wne:val="1045030561"/>
-  </wne:recipientData>
-  <wne:recipientData>
-    <wne:active wne:val="1"/>
-    <wne:hash wne:val="1993866731"/>
-  </wne:recipientData>
-  <wne:recipientData>
-    <wne:active wne:val="1"/>
-    <wne:hash wne:val="1294947104"/>
-  </wne:recipientData>
-  <wne:recipientData>
-    <wne:active wne:val="1"/>
-    <wne:hash wne:val="-1960363588"/>
-  </wne:recipientData>
-  <wne:recipientData>
-    <wne:active wne:val="1"/>
+    <wne:hash wne:val="-765684347"/>
   </wne:recipientData>
   <wne:recipientData>
     <wne:active wne:val="1"/>
@@ -2689,7 +2760,7 @@
 </file>
 
 <file path=word/styles.xml><?xml version="1.0" encoding="utf-8"?>
-<w:styles xmlns:mc="http://schemas.openxmlformats.org/markup-compatibility/2006" xmlns:r="http://schemas.openxmlformats.org/officeDocument/2006/relationships" xmlns:w="http://schemas.openxmlformats.org/wordprocessingml/2006/main" xmlns:w14="http://schemas.microsoft.com/office/word/2010/wordml" xmlns:w15="http://schemas.microsoft.com/office/word/2012/wordml" xmlns:w16cex="http://schemas.microsoft.com/office/word/2018/wordml/cex" xmlns:w16cid="http://schemas.microsoft.com/office/word/2016/wordml/cid" xmlns:w16="http://schemas.microsoft.com/office/word/2018/wordml" xmlns:w16se="http://schemas.microsoft.com/office/word/2015/wordml/symex" mc:Ignorable="w14 w15 w16se w16cid w16 w16cex">
+<w:styles xmlns:mc="http://schemas.openxmlformats.org/markup-compatibility/2006" xmlns:r="http://schemas.openxmlformats.org/officeDocument/2006/relationships" xmlns:w="http://schemas.openxmlformats.org/wordprocessingml/2006/main" xmlns:w14="http://schemas.microsoft.com/office/word/2010/wordml" xmlns:w15="http://schemas.microsoft.com/office/word/2012/wordml" xmlns:w16cex="http://schemas.microsoft.com/office/word/2018/wordml/cex" xmlns:w16cid="http://schemas.microsoft.com/office/word/2016/wordml/cid" xmlns:w16="http://schemas.microsoft.com/office/word/2018/wordml" xmlns:w16sdtdh="http://schemas.microsoft.com/office/word/2020/wordml/sdtdatahash" xmlns:w16se="http://schemas.microsoft.com/office/word/2015/wordml/symex" mc:Ignorable="w14 w15 w16se w16cid w16 w16cex w16sdtdh">
   <w:docDefaults>
     <w:rPrDefault>
       <w:rPr>

</xml_diff>